<commit_message>
Analysis on the existing solutions (Nick)
</commit_message>
<xml_diff>
--- a/Cooking-recipe-project.docx
+++ b/Cooking-recipe-project.docx
@@ -1,6 +1,6 @@
 
 <file path=word/document.xml><?xml version="1.0" encoding="utf-8"?>
-<w:document xmlns:wpc="http://schemas.microsoft.com/office/word/2010/wordprocessingCanvas" xmlns:cx="http://schemas.microsoft.com/office/drawing/2014/chartex" xmlns:cx1="http://schemas.microsoft.com/office/drawing/2015/9/8/chartex" xmlns:cx2="http://schemas.microsoft.com/office/drawing/2015/10/21/chartex" xmlns:cx3="http://schemas.microsoft.com/office/drawing/2016/5/9/chartex" xmlns:cx4="http://schemas.microsoft.com/office/drawing/2016/5/10/chartex" xmlns:cx5="http://schemas.microsoft.com/office/drawing/2016/5/11/chartex" xmlns:cx6="http://schemas.microsoft.com/office/drawing/2016/5/12/chartex" xmlns:cx7="http://schemas.microsoft.com/office/drawing/2016/5/13/chartex" xmlns:cx8="http://schemas.microsoft.com/office/drawing/2016/5/14/chartex" xmlns:mc="http://schemas.openxmlformats.org/markup-compatibility/2006" xmlns:aink="http://schemas.microsoft.com/office/drawing/2016/ink" xmlns:am3d="http://schemas.microsoft.com/office/drawing/2017/model3d" xmlns:o="urn:schemas-microsoft-com:office:office" xmlns:r="http://schemas.openxmlformats.org/officeDocument/2006/relationships" xmlns:m="http://schemas.openxmlformats.org/officeDocument/2006/math" xmlns:v="urn:schemas-microsoft-com:vml" xmlns:wp14="http://schemas.microsoft.com/office/word/2010/wordprocessingDrawing" xmlns:wp="http://schemas.openxmlformats.org/drawingml/2006/wordprocessingDrawing" xmlns:w10="urn:schemas-microsoft-com:office:word" xmlns:w="http://schemas.openxmlformats.org/wordprocessingml/2006/main" xmlns:w14="http://schemas.microsoft.com/office/word/2010/wordml" xmlns:w15="http://schemas.microsoft.com/office/word/2012/wordml" xmlns:w16cid="http://schemas.microsoft.com/office/word/2016/wordml/cid" xmlns:w16se="http://schemas.microsoft.com/office/word/2015/wordml/symex" xmlns:wpg="http://schemas.microsoft.com/office/word/2010/wordprocessingGroup" xmlns:wpi="http://schemas.microsoft.com/office/word/2010/wordprocessingInk" xmlns:wne="http://schemas.microsoft.com/office/word/2006/wordml" xmlns:wps="http://schemas.microsoft.com/office/word/2010/wordprocessingShape" mc:Ignorable="w14 w15 w16se w16cid wp14">
+<w:document xmlns:wpc="http://schemas.microsoft.com/office/word/2010/wordprocessingCanvas" xmlns:cx="http://schemas.microsoft.com/office/drawing/2014/chartex" xmlns:cx1="http://schemas.microsoft.com/office/drawing/2015/9/8/chartex" xmlns:mc="http://schemas.openxmlformats.org/markup-compatibility/2006" xmlns:o="urn:schemas-microsoft-com:office:office" xmlns:r="http://schemas.openxmlformats.org/officeDocument/2006/relationships" xmlns:m="http://schemas.openxmlformats.org/officeDocument/2006/math" xmlns:v="urn:schemas-microsoft-com:vml" xmlns:wp14="http://schemas.microsoft.com/office/word/2010/wordprocessingDrawing" xmlns:wp="http://schemas.openxmlformats.org/drawingml/2006/wordprocessingDrawing" xmlns:w10="urn:schemas-microsoft-com:office:word" xmlns:w="http://schemas.openxmlformats.org/wordprocessingml/2006/main" xmlns:w14="http://schemas.microsoft.com/office/word/2010/wordml" xmlns:w15="http://schemas.microsoft.com/office/word/2012/wordml" xmlns:w16se="http://schemas.microsoft.com/office/word/2015/wordml/symex" xmlns:wpg="http://schemas.microsoft.com/office/word/2010/wordprocessingGroup" xmlns:wpi="http://schemas.microsoft.com/office/word/2010/wordprocessingInk" xmlns:wne="http://schemas.microsoft.com/office/word/2006/wordml" xmlns:wps="http://schemas.microsoft.com/office/word/2010/wordprocessingShape" mc:Ignorable="w14 w15 w16se wp14">
   <w:body>
     <w:p>
       <w:pPr>
@@ -15,16 +15,7 @@
           <w:sz w:val="52"/>
           <w:szCs w:val="52"/>
         </w:rPr>
-        <w:t>Team: F</w:t>
-      </w:r>
-      <w:bookmarkStart w:id="0" w:name="_GoBack"/>
-      <w:bookmarkEnd w:id="0"/>
-      <w:r>
-        <w:rPr>
-          <w:sz w:val="52"/>
-          <w:szCs w:val="52"/>
-        </w:rPr>
-        <w:t>oodie-Saviors</w:t>
+        <w:t>Team: Foodie-Saviors</w:t>
       </w:r>
     </w:p>
     <w:p>
@@ -293,6 +284,99 @@
     </w:p>
     <w:p>
       <w:pPr>
+        <w:rPr>
+          <w:sz w:val="40"/>
+          <w:szCs w:val="40"/>
+        </w:rPr>
+      </w:pPr>
+    </w:p>
+    <w:p>
+      <w:pPr>
+        <w:ind w:left="360"/>
+        <w:rPr>
+          <w:sz w:val="40"/>
+          <w:szCs w:val="40"/>
+        </w:rPr>
+      </w:pPr>
+    </w:p>
+    <w:p>
+      <w:pPr>
+        <w:ind w:left="360"/>
+        <w:rPr>
+          <w:sz w:val="40"/>
+          <w:szCs w:val="40"/>
+        </w:rPr>
+      </w:pPr>
+    </w:p>
+    <w:p>
+      <w:pPr>
+        <w:ind w:left="360"/>
+        <w:rPr>
+          <w:sz w:val="40"/>
+          <w:szCs w:val="40"/>
+        </w:rPr>
+      </w:pPr>
+    </w:p>
+    <w:p>
+      <w:pPr>
+        <w:ind w:left="360"/>
+        <w:rPr>
+          <w:sz w:val="40"/>
+          <w:szCs w:val="40"/>
+        </w:rPr>
+      </w:pPr>
+    </w:p>
+    <w:p>
+      <w:pPr>
+        <w:ind w:left="360"/>
+        <w:rPr>
+          <w:sz w:val="40"/>
+          <w:szCs w:val="40"/>
+        </w:rPr>
+      </w:pPr>
+    </w:p>
+    <w:p>
+      <w:pPr>
+        <w:ind w:left="360"/>
+        <w:rPr>
+          <w:sz w:val="40"/>
+          <w:szCs w:val="40"/>
+        </w:rPr>
+      </w:pPr>
+    </w:p>
+    <w:p>
+      <w:pPr>
+        <w:ind w:left="360"/>
+        <w:rPr>
+          <w:sz w:val="40"/>
+          <w:szCs w:val="40"/>
+        </w:rPr>
+      </w:pPr>
+    </w:p>
+    <w:p>
+      <w:pPr>
+        <w:pStyle w:val="ListParagraph"/>
+        <w:numPr>
+          <w:ilvl w:val="0"/>
+          <w:numId w:val="1"/>
+        </w:numPr>
+        <w:jc w:val="center"/>
+        <w:rPr>
+          <w:sz w:val="40"/>
+          <w:szCs w:val="40"/>
+        </w:rPr>
+      </w:pPr>
+      <w:r>
+        <w:rPr>
+          <w:sz w:val="40"/>
+          <w:szCs w:val="40"/>
+        </w:rPr>
+        <w:lastRenderedPageBreak/>
+        <w:t>By gender:</w:t>
+      </w:r>
+    </w:p>
+    <w:p>
+      <w:pPr>
         <w:jc w:val="center"/>
         <w:rPr>
           <w:sz w:val="40"/>
@@ -335,12 +419,72 @@
           <w:szCs w:val="40"/>
         </w:rPr>
       </w:pPr>
+    </w:p>
+    <w:p>
+      <w:pPr>
+        <w:rPr>
+          <w:sz w:val="40"/>
+          <w:szCs w:val="40"/>
+        </w:rPr>
+      </w:pPr>
+    </w:p>
+    <w:p>
+      <w:pPr>
+        <w:rPr>
+          <w:sz w:val="40"/>
+          <w:szCs w:val="40"/>
+        </w:rPr>
+      </w:pPr>
+    </w:p>
+    <w:p>
+      <w:pPr>
+        <w:rPr>
+          <w:sz w:val="40"/>
+          <w:szCs w:val="40"/>
+        </w:rPr>
+      </w:pPr>
+    </w:p>
+    <w:p>
+      <w:pPr>
+        <w:rPr>
+          <w:sz w:val="40"/>
+          <w:szCs w:val="40"/>
+        </w:rPr>
+      </w:pPr>
+    </w:p>
+    <w:p>
+      <w:pPr>
+        <w:jc w:val="center"/>
+        <w:rPr>
+          <w:sz w:val="40"/>
+          <w:szCs w:val="40"/>
+        </w:rPr>
+      </w:pPr>
+    </w:p>
+    <w:p>
+      <w:pPr>
+        <w:jc w:val="center"/>
+        <w:rPr>
+          <w:sz w:val="40"/>
+          <w:szCs w:val="40"/>
+        </w:rPr>
+      </w:pPr>
+    </w:p>
+    <w:p>
+      <w:pPr>
+        <w:jc w:val="center"/>
+        <w:rPr>
+          <w:sz w:val="40"/>
+          <w:szCs w:val="40"/>
+        </w:rPr>
+      </w:pPr>
       <w:r>
         <w:rPr>
           <w:noProof/>
         </w:rPr>
+        <w:lastRenderedPageBreak/>
         <w:drawing>
-          <wp:inline distT="0" distB="0" distL="0" distR="0" wp14:anchorId="37309930" wp14:editId="63174FB9">
+          <wp:inline distT="0" distB="0" distL="0" distR="0" wp14:anchorId="17A64920" wp14:editId="61500F6A">
             <wp:extent cx="5402580" cy="2545080"/>
             <wp:effectExtent l="0" t="0" r="7620" b="7620"/>
             <wp:docPr id="3" name="Picture 3" descr="figure1"/>
@@ -388,12 +532,30 @@
           </wp:inline>
         </w:drawing>
       </w:r>
+    </w:p>
+    <w:p>
+      <w:pPr>
+        <w:jc w:val="center"/>
+        <w:rPr>
+          <w:sz w:val="40"/>
+          <w:szCs w:val="40"/>
+        </w:rPr>
+      </w:pPr>
+    </w:p>
+    <w:p>
+      <w:pPr>
+        <w:jc w:val="center"/>
+        <w:rPr>
+          <w:sz w:val="40"/>
+          <w:szCs w:val="40"/>
+        </w:rPr>
+      </w:pPr>
       <w:r>
         <w:rPr>
           <w:noProof/>
         </w:rPr>
         <w:drawing>
-          <wp:inline distT="0" distB="0" distL="0" distR="0" wp14:anchorId="02C6B8BF" wp14:editId="7674C9E1">
+          <wp:inline distT="0" distB="0" distL="0" distR="0" wp14:anchorId="00C799BA" wp14:editId="0461316B">
             <wp:extent cx="5402580" cy="2545080"/>
             <wp:effectExtent l="0" t="0" r="7620" b="7620"/>
             <wp:docPr id="5" name="Picture 5" descr="figure3"/>
@@ -441,12 +603,30 @@
           </wp:inline>
         </w:drawing>
       </w:r>
+    </w:p>
+    <w:p>
+      <w:pPr>
+        <w:jc w:val="center"/>
+        <w:rPr>
+          <w:sz w:val="40"/>
+          <w:szCs w:val="40"/>
+        </w:rPr>
+      </w:pPr>
+    </w:p>
+    <w:p>
+      <w:pPr>
+        <w:jc w:val="center"/>
+        <w:rPr>
+          <w:sz w:val="40"/>
+          <w:szCs w:val="40"/>
+        </w:rPr>
+      </w:pPr>
       <w:r>
         <w:rPr>
           <w:noProof/>
         </w:rPr>
         <w:drawing>
-          <wp:inline distT="0" distB="0" distL="0" distR="0" wp14:anchorId="64FAFE9F" wp14:editId="02978DF1">
+          <wp:inline distT="0" distB="0" distL="0" distR="0" wp14:anchorId="1B8528E1" wp14:editId="5E7DF71C">
             <wp:extent cx="5402580" cy="2545080"/>
             <wp:effectExtent l="0" t="0" r="7620" b="7620"/>
             <wp:docPr id="4" name="Picture 4" descr="figure2"/>
@@ -497,22 +677,6 @@
     </w:p>
     <w:p>
       <w:pPr>
-        <w:rPr>
-          <w:sz w:val="40"/>
-          <w:szCs w:val="40"/>
-        </w:rPr>
-      </w:pPr>
-    </w:p>
-    <w:p>
-      <w:pPr>
-        <w:rPr>
-          <w:sz w:val="40"/>
-          <w:szCs w:val="40"/>
-        </w:rPr>
-      </w:pPr>
-    </w:p>
-    <w:p>
-      <w:pPr>
         <w:jc w:val="center"/>
         <w:rPr>
           <w:sz w:val="40"/>
@@ -536,32 +700,14 @@
           <w:szCs w:val="40"/>
         </w:rPr>
       </w:pPr>
-    </w:p>
-    <w:p>
-      <w:pPr>
-        <w:jc w:val="center"/>
-        <w:rPr>
-          <w:sz w:val="40"/>
-          <w:szCs w:val="40"/>
-        </w:rPr>
-      </w:pPr>
-    </w:p>
-    <w:p>
-      <w:pPr>
-        <w:jc w:val="center"/>
-        <w:rPr>
-          <w:sz w:val="40"/>
-          <w:szCs w:val="40"/>
-        </w:rPr>
-      </w:pPr>
       <w:r>
         <w:rPr>
           <w:noProof/>
         </w:rPr>
         <w:drawing>
-          <wp:inline distT="0" distB="0" distL="0" distR="0" wp14:anchorId="193A84CF" wp14:editId="4F9E4CE7">
-            <wp:extent cx="3804920" cy="2895600"/>
-            <wp:effectExtent l="0" t="0" r="6350" b="0"/>
+          <wp:inline distT="0" distB="0" distL="0" distR="0" wp14:anchorId="75E594F3" wp14:editId="03901C5A">
+            <wp:extent cx="6565392" cy="3922776"/>
+            <wp:effectExtent l="0" t="0" r="6985" b="1905"/>
             <wp:docPr id="6" name="Picture 6"/>
             <wp:cNvGraphicFramePr>
               <a:graphicFrameLocks xmlns:a="http://schemas.openxmlformats.org/drawingml/2006/main" noChangeAspect="1"/>
@@ -589,7 +735,7 @@
                   <pic:spPr bwMode="auto">
                     <a:xfrm>
                       <a:off x="0" y="0"/>
-                      <a:ext cx="3804920" cy="2895600"/>
+                      <a:ext cx="6565392" cy="3922776"/>
                     </a:xfrm>
                     <a:prstGeom prst="rect">
                       <a:avLst/>
@@ -619,14 +765,23 @@
           <w:szCs w:val="40"/>
         </w:rPr>
       </w:pPr>
+    </w:p>
+    <w:p>
+      <w:pPr>
+        <w:jc w:val="center"/>
+        <w:rPr>
+          <w:sz w:val="40"/>
+          <w:szCs w:val="40"/>
+        </w:rPr>
+      </w:pPr>
       <w:r>
         <w:rPr>
           <w:noProof/>
         </w:rPr>
         <w:drawing>
-          <wp:inline distT="0" distB="0" distL="0" distR="0" wp14:anchorId="2185ACF2" wp14:editId="2924ADA8">
-            <wp:extent cx="3977640" cy="2987040"/>
-            <wp:effectExtent l="0" t="0" r="3810" b="3810"/>
+          <wp:inline distT="0" distB="0" distL="0" distR="0" wp14:anchorId="45749D5D" wp14:editId="25C5C3CA">
+            <wp:extent cx="6647290" cy="4041140"/>
+            <wp:effectExtent l="0" t="0" r="1270" b="0"/>
             <wp:docPr id="11" name="Picture 11"/>
             <wp:cNvGraphicFramePr>
               <a:graphicFrameLocks xmlns:a="http://schemas.openxmlformats.org/drawingml/2006/main" noChangeAspect="1"/>
@@ -654,7 +809,7 @@
                   <pic:spPr bwMode="auto">
                     <a:xfrm>
                       <a:off x="0" y="0"/>
-                      <a:ext cx="3977640" cy="2987040"/>
+                      <a:ext cx="6662615" cy="4050457"/>
                     </a:xfrm>
                     <a:prstGeom prst="rect">
                       <a:avLst/>
@@ -678,6 +833,492 @@
     </w:p>
     <w:p>
       <w:pPr>
+        <w:rPr>
+          <w:sz w:val="24"/>
+          <w:szCs w:val="24"/>
+        </w:rPr>
+      </w:pPr>
+      <w:r>
+        <w:rPr>
+          <w:sz w:val="24"/>
+          <w:szCs w:val="24"/>
+        </w:rPr>
+        <w:lastRenderedPageBreak/>
+        <w:t>The table listed above was created</w:t>
+      </w:r>
+      <w:r>
+        <w:rPr>
+          <w:sz w:val="24"/>
+          <w:szCs w:val="24"/>
+        </w:rPr>
+        <w:t xml:space="preserve"> and modified</w:t>
+      </w:r>
+      <w:r>
+        <w:rPr>
+          <w:sz w:val="24"/>
+          <w:szCs w:val="24"/>
+        </w:rPr>
+        <w:t xml:space="preserve"> as the research was going on</w:t>
+      </w:r>
+      <w:r>
+        <w:rPr>
+          <w:sz w:val="24"/>
+          <w:szCs w:val="24"/>
+        </w:rPr>
+        <w:t xml:space="preserve">, and in the </w:t>
+      </w:r>
+      <w:proofErr w:type="gramStart"/>
+      <w:r>
+        <w:rPr>
+          <w:sz w:val="24"/>
+          <w:szCs w:val="24"/>
+        </w:rPr>
+        <w:t>end</w:t>
+      </w:r>
+      <w:proofErr w:type="gramEnd"/>
+      <w:r>
+        <w:rPr>
+          <w:sz w:val="24"/>
+          <w:szCs w:val="24"/>
+        </w:rPr>
+        <w:t xml:space="preserve"> we </w:t>
+      </w:r>
+      <w:r>
+        <w:rPr>
+          <w:sz w:val="24"/>
+          <w:szCs w:val="24"/>
+        </w:rPr>
+        <w:t xml:space="preserve">came up with the following observations and conclusions: </w:t>
+      </w:r>
+    </w:p>
+    <w:p>
+      <w:pPr>
+        <w:rPr>
+          <w:sz w:val="24"/>
+          <w:szCs w:val="24"/>
+        </w:rPr>
+      </w:pPr>
+    </w:p>
+    <w:p>
+      <w:pPr>
+        <w:rPr>
+          <w:sz w:val="24"/>
+          <w:szCs w:val="24"/>
+        </w:rPr>
+      </w:pPr>
+      <w:r>
+        <w:rPr>
+          <w:b/>
+          <w:sz w:val="24"/>
+          <w:szCs w:val="24"/>
+        </w:rPr>
+        <w:t>Useful f</w:t>
+      </w:r>
+      <w:r>
+        <w:rPr>
+          <w:b/>
+          <w:sz w:val="24"/>
+          <w:szCs w:val="24"/>
+        </w:rPr>
+        <w:t>eatures</w:t>
+      </w:r>
+      <w:r>
+        <w:rPr>
+          <w:sz w:val="24"/>
+          <w:szCs w:val="24"/>
+        </w:rPr>
+        <w:t xml:space="preserve">, </w:t>
+      </w:r>
+      <w:r>
+        <w:rPr>
+          <w:sz w:val="24"/>
+          <w:szCs w:val="24"/>
+        </w:rPr>
+        <w:t xml:space="preserve">most popular cooking applications existing right now provide all together with </w:t>
+      </w:r>
+      <w:r>
+        <w:rPr>
+          <w:sz w:val="24"/>
+          <w:szCs w:val="24"/>
+        </w:rPr>
+        <w:t>are:</w:t>
+      </w:r>
+    </w:p>
+    <w:p>
+      <w:pPr>
+        <w:pStyle w:val="ListParagraph"/>
+        <w:numPr>
+          <w:ilvl w:val="0"/>
+          <w:numId w:val="3"/>
+        </w:numPr>
+        <w:rPr>
+          <w:sz w:val="24"/>
+          <w:szCs w:val="24"/>
+        </w:rPr>
+      </w:pPr>
+      <w:r>
+        <w:rPr>
+          <w:sz w:val="24"/>
+          <w:szCs w:val="24"/>
+        </w:rPr>
+        <w:t>To explore</w:t>
+      </w:r>
+      <w:r>
+        <w:rPr>
+          <w:sz w:val="24"/>
+          <w:szCs w:val="24"/>
+        </w:rPr>
+        <w:t xml:space="preserve">, customize, check nutrition </w:t>
+      </w:r>
+      <w:r>
+        <w:rPr>
+          <w:sz w:val="24"/>
+          <w:szCs w:val="24"/>
+        </w:rPr>
+        <w:t xml:space="preserve">value, like, </w:t>
+      </w:r>
+      <w:r>
+        <w:rPr>
+          <w:sz w:val="24"/>
+          <w:szCs w:val="24"/>
+        </w:rPr>
+        <w:t>save and share</w:t>
+      </w:r>
+      <w:r>
+        <w:rPr>
+          <w:sz w:val="24"/>
+          <w:szCs w:val="24"/>
+        </w:rPr>
+        <w:t xml:space="preserve"> recipes</w:t>
+      </w:r>
+      <w:r>
+        <w:rPr>
+          <w:sz w:val="24"/>
+          <w:szCs w:val="24"/>
+        </w:rPr>
+        <w:t>.</w:t>
+      </w:r>
+    </w:p>
+    <w:p>
+      <w:pPr>
+        <w:pStyle w:val="ListParagraph"/>
+        <w:numPr>
+          <w:ilvl w:val="0"/>
+          <w:numId w:val="3"/>
+        </w:numPr>
+        <w:rPr>
+          <w:sz w:val="24"/>
+          <w:szCs w:val="24"/>
+        </w:rPr>
+      </w:pPr>
+      <w:r>
+        <w:rPr>
+          <w:sz w:val="24"/>
+          <w:szCs w:val="24"/>
+        </w:rPr>
+        <w:t>To adjust categories, serving sizes,</w:t>
+      </w:r>
+      <w:r>
+        <w:rPr>
+          <w:sz w:val="24"/>
+          <w:szCs w:val="24"/>
+        </w:rPr>
+        <w:t xml:space="preserve"> </w:t>
+      </w:r>
+      <w:r>
+        <w:rPr>
+          <w:sz w:val="24"/>
+          <w:szCs w:val="24"/>
+        </w:rPr>
+        <w:t xml:space="preserve">cooking time, </w:t>
+      </w:r>
+      <w:r>
+        <w:rPr>
+          <w:sz w:val="24"/>
+          <w:szCs w:val="24"/>
+        </w:rPr>
+        <w:t>ingredients restricted and/or</w:t>
+      </w:r>
+      <w:r>
+        <w:rPr>
+          <w:sz w:val="24"/>
+          <w:szCs w:val="24"/>
+        </w:rPr>
+        <w:t xml:space="preserve"> availa</w:t>
+      </w:r>
+      <w:r>
+        <w:rPr>
+          <w:sz w:val="24"/>
+          <w:szCs w:val="24"/>
+        </w:rPr>
+        <w:t>ble.</w:t>
+      </w:r>
+    </w:p>
+    <w:p>
+      <w:pPr>
+        <w:pStyle w:val="ListParagraph"/>
+        <w:numPr>
+          <w:ilvl w:val="0"/>
+          <w:numId w:val="3"/>
+        </w:numPr>
+        <w:rPr>
+          <w:sz w:val="24"/>
+          <w:szCs w:val="24"/>
+        </w:rPr>
+      </w:pPr>
+      <w:r>
+        <w:rPr>
+          <w:sz w:val="24"/>
+          <w:szCs w:val="24"/>
+        </w:rPr>
+        <w:t>To build a diet, meal schedule or a plan for an interval of time.</w:t>
+      </w:r>
+    </w:p>
+    <w:p>
+      <w:pPr>
+        <w:pStyle w:val="ListParagraph"/>
+        <w:numPr>
+          <w:ilvl w:val="0"/>
+          <w:numId w:val="3"/>
+        </w:numPr>
+        <w:rPr>
+          <w:sz w:val="24"/>
+          <w:szCs w:val="24"/>
+        </w:rPr>
+      </w:pPr>
+      <w:r>
+        <w:rPr>
+          <w:sz w:val="24"/>
+          <w:szCs w:val="24"/>
+        </w:rPr>
+        <w:t xml:space="preserve">To cook the dish by a detailed </w:t>
+      </w:r>
+      <w:proofErr w:type="gramStart"/>
+      <w:r>
+        <w:rPr>
+          <w:sz w:val="24"/>
+          <w:szCs w:val="24"/>
+        </w:rPr>
+        <w:t>step-by-step</w:t>
+      </w:r>
+      <w:proofErr w:type="gramEnd"/>
+      <w:r>
+        <w:rPr>
+          <w:sz w:val="24"/>
+          <w:szCs w:val="24"/>
+        </w:rPr>
+        <w:t xml:space="preserve"> guide.</w:t>
+      </w:r>
+    </w:p>
+    <w:p>
+      <w:pPr>
+        <w:ind w:left="360"/>
+        <w:rPr>
+          <w:sz w:val="24"/>
+          <w:szCs w:val="24"/>
+        </w:rPr>
+      </w:pPr>
+    </w:p>
+    <w:p>
+      <w:pPr>
+        <w:rPr>
+          <w:sz w:val="24"/>
+          <w:szCs w:val="24"/>
+        </w:rPr>
+      </w:pPr>
+      <w:r>
+        <w:rPr>
+          <w:b/>
+          <w:sz w:val="24"/>
+          <w:szCs w:val="24"/>
+        </w:rPr>
+        <w:t>Cons</w:t>
+      </w:r>
+      <w:r>
+        <w:rPr>
+          <w:sz w:val="24"/>
+          <w:szCs w:val="24"/>
+        </w:rPr>
+        <w:t xml:space="preserve"> of those applications</w:t>
+      </w:r>
+      <w:r>
+        <w:rPr>
+          <w:sz w:val="24"/>
+          <w:szCs w:val="24"/>
+        </w:rPr>
+        <w:t xml:space="preserve"> all together are:</w:t>
+      </w:r>
+    </w:p>
+    <w:p>
+      <w:pPr>
+        <w:pStyle w:val="ListParagraph"/>
+        <w:numPr>
+          <w:ilvl w:val="0"/>
+          <w:numId w:val="5"/>
+        </w:numPr>
+        <w:rPr>
+          <w:sz w:val="24"/>
+          <w:szCs w:val="24"/>
+        </w:rPr>
+      </w:pPr>
+      <w:r>
+        <w:rPr>
+          <w:sz w:val="24"/>
+          <w:szCs w:val="24"/>
+        </w:rPr>
+        <w:t>Cash costs for using the application and/or its functions.</w:t>
+      </w:r>
+    </w:p>
+    <w:p>
+      <w:pPr>
+        <w:pStyle w:val="ListParagraph"/>
+        <w:numPr>
+          <w:ilvl w:val="0"/>
+          <w:numId w:val="5"/>
+        </w:numPr>
+        <w:rPr>
+          <w:sz w:val="24"/>
+          <w:szCs w:val="24"/>
+        </w:rPr>
+      </w:pPr>
+      <w:r>
+        <w:rPr>
+          <w:sz w:val="24"/>
+          <w:szCs w:val="24"/>
+        </w:rPr>
+        <w:t>Account creation r</w:t>
+      </w:r>
+      <w:r>
+        <w:rPr>
+          <w:sz w:val="24"/>
+          <w:szCs w:val="24"/>
+        </w:rPr>
+        <w:t>equirement.</w:t>
+      </w:r>
+    </w:p>
+    <w:p>
+      <w:pPr>
+        <w:pStyle w:val="ListParagraph"/>
+        <w:numPr>
+          <w:ilvl w:val="0"/>
+          <w:numId w:val="5"/>
+        </w:numPr>
+        <w:rPr>
+          <w:sz w:val="24"/>
+          <w:szCs w:val="24"/>
+        </w:rPr>
+      </w:pPr>
+      <w:r>
+        <w:rPr>
+          <w:sz w:val="24"/>
+          <w:szCs w:val="24"/>
+        </w:rPr>
+        <w:t>Internet access requirement.</w:t>
+      </w:r>
+    </w:p>
+    <w:p>
+      <w:pPr>
+        <w:pStyle w:val="ListParagraph"/>
+        <w:numPr>
+          <w:ilvl w:val="0"/>
+          <w:numId w:val="5"/>
+        </w:numPr>
+        <w:rPr>
+          <w:sz w:val="24"/>
+          <w:szCs w:val="24"/>
+        </w:rPr>
+      </w:pPr>
+      <w:r>
+        <w:rPr>
+          <w:sz w:val="24"/>
+          <w:szCs w:val="24"/>
+        </w:rPr>
+        <w:t>Many useful features provided are unique for each existing application.</w:t>
+      </w:r>
+    </w:p>
+    <w:p>
+      <w:pPr>
+        <w:pStyle w:val="ListParagraph"/>
+        <w:ind w:left="1080"/>
+        <w:rPr>
+          <w:sz w:val="24"/>
+          <w:szCs w:val="24"/>
+        </w:rPr>
+      </w:pPr>
+    </w:p>
+    <w:p>
+      <w:pPr>
+        <w:rPr>
+          <w:sz w:val="40"/>
+          <w:szCs w:val="40"/>
+        </w:rPr>
+      </w:pPr>
+    </w:p>
+    <w:p>
+      <w:pPr>
+        <w:jc w:val="center"/>
+        <w:rPr>
+          <w:sz w:val="40"/>
+          <w:szCs w:val="40"/>
+        </w:rPr>
+      </w:pPr>
+    </w:p>
+    <w:p>
+      <w:pPr>
+        <w:jc w:val="center"/>
+        <w:rPr>
+          <w:sz w:val="40"/>
+          <w:szCs w:val="40"/>
+        </w:rPr>
+      </w:pPr>
+    </w:p>
+    <w:p>
+      <w:pPr>
+        <w:jc w:val="center"/>
+        <w:rPr>
+          <w:sz w:val="40"/>
+          <w:szCs w:val="40"/>
+        </w:rPr>
+      </w:pPr>
+    </w:p>
+    <w:p>
+      <w:pPr>
+        <w:jc w:val="center"/>
+        <w:rPr>
+          <w:sz w:val="40"/>
+          <w:szCs w:val="40"/>
+        </w:rPr>
+      </w:pPr>
+    </w:p>
+    <w:p>
+      <w:pPr>
+        <w:jc w:val="center"/>
+        <w:rPr>
+          <w:sz w:val="40"/>
+          <w:szCs w:val="40"/>
+        </w:rPr>
+      </w:pPr>
+    </w:p>
+    <w:p>
+      <w:pPr>
+        <w:jc w:val="center"/>
+        <w:rPr>
+          <w:sz w:val="40"/>
+          <w:szCs w:val="40"/>
+        </w:rPr>
+      </w:pPr>
+    </w:p>
+    <w:p>
+      <w:pPr>
+        <w:jc w:val="center"/>
+        <w:rPr>
+          <w:sz w:val="40"/>
+          <w:szCs w:val="40"/>
+        </w:rPr>
+      </w:pPr>
+    </w:p>
+    <w:p>
+      <w:pPr>
         <w:jc w:val="center"/>
         <w:rPr>
           <w:sz w:val="40"/>
@@ -745,16 +1386,37 @@
       </w:r>
     </w:p>
     <w:p>
-      <w:r>
-        <w:t>1. To use an attractive, modern and understandable User Interface</w:t>
-      </w:r>
-    </w:p>
-    <w:p>
+      <w:pPr>
+        <w:pStyle w:val="ListParagraph"/>
+        <w:numPr>
+          <w:ilvl w:val="0"/>
+          <w:numId w:val="7"/>
+        </w:numPr>
+      </w:pPr>
+      <w:r>
+        <w:t>To use an attractive, modern and understandable User Interface</w:t>
+      </w:r>
+    </w:p>
+    <w:p>
+      <w:pPr>
+        <w:pStyle w:val="ListParagraph"/>
+        <w:numPr>
+          <w:ilvl w:val="0"/>
+          <w:numId w:val="6"/>
+        </w:numPr>
+      </w:pPr>
       <w:r>
         <w:t>2. To find most suitable recipes using filter by many parameters</w:t>
       </w:r>
     </w:p>
     <w:p>
+      <w:pPr>
+        <w:pStyle w:val="ListParagraph"/>
+        <w:numPr>
+          <w:ilvl w:val="0"/>
+          <w:numId w:val="6"/>
+        </w:numPr>
+      </w:pPr>
       <w:r>
         <w:t>3. To see a detailed description of nutrition facts, ingr</w:t>
       </w:r>
@@ -766,16 +1428,37 @@
       </w:r>
     </w:p>
     <w:p>
+      <w:pPr>
+        <w:pStyle w:val="ListParagraph"/>
+        <w:numPr>
+          <w:ilvl w:val="0"/>
+          <w:numId w:val="6"/>
+        </w:numPr>
+      </w:pPr>
       <w:r>
         <w:t>4. To use step by step guide of how to cook the dish chosen, sometimes also with a video instruction embedded</w:t>
       </w:r>
     </w:p>
     <w:p>
+      <w:pPr>
+        <w:pStyle w:val="ListParagraph"/>
+        <w:numPr>
+          <w:ilvl w:val="0"/>
+          <w:numId w:val="6"/>
+        </w:numPr>
+      </w:pPr>
       <w:r>
         <w:t>5. To create personal recipes, collections and categories.</w:t>
       </w:r>
     </w:p>
     <w:p>
+      <w:pPr>
+        <w:pStyle w:val="ListParagraph"/>
+        <w:numPr>
+          <w:ilvl w:val="0"/>
+          <w:numId w:val="6"/>
+        </w:numPr>
+      </w:pPr>
       <w:r>
         <w:t>6.</w:t>
       </w:r>
@@ -784,9 +1467,21 @@
       </w:r>
     </w:p>
     <w:p>
+      <w:pPr>
+        <w:pStyle w:val="ListParagraph"/>
+        <w:numPr>
+          <w:ilvl w:val="0"/>
+          <w:numId w:val="6"/>
+        </w:numPr>
+      </w:pPr>
       <w:r>
         <w:t>7. Works perfectly for local area (Moldova, Romania) users</w:t>
       </w:r>
+      <w:r>
+        <w:t>.</w:t>
+      </w:r>
+      <w:bookmarkStart w:id="0" w:name="_GoBack"/>
+      <w:bookmarkEnd w:id="0"/>
     </w:p>
     <w:p/>
     <w:p/>
@@ -817,8 +1512,97 @@
 </file>
 
 <file path=word/numbering.xml><?xml version="1.0" encoding="utf-8"?>
-<w:numbering xmlns:wpc="http://schemas.microsoft.com/office/word/2010/wordprocessingCanvas" xmlns:cx="http://schemas.microsoft.com/office/drawing/2014/chartex" xmlns:cx1="http://schemas.microsoft.com/office/drawing/2015/9/8/chartex" xmlns:cx2="http://schemas.microsoft.com/office/drawing/2015/10/21/chartex" xmlns:cx3="http://schemas.microsoft.com/office/drawing/2016/5/9/chartex" xmlns:cx4="http://schemas.microsoft.com/office/drawing/2016/5/10/chartex" xmlns:cx5="http://schemas.microsoft.com/office/drawing/2016/5/11/chartex" xmlns:cx6="http://schemas.microsoft.com/office/drawing/2016/5/12/chartex" xmlns:cx7="http://schemas.microsoft.com/office/drawing/2016/5/13/chartex" xmlns:cx8="http://schemas.microsoft.com/office/drawing/2016/5/14/chartex" xmlns:mc="http://schemas.openxmlformats.org/markup-compatibility/2006" xmlns:aink="http://schemas.microsoft.com/office/drawing/2016/ink" xmlns:am3d="http://schemas.microsoft.com/office/drawing/2017/model3d" xmlns:o="urn:schemas-microsoft-com:office:office" xmlns:r="http://schemas.openxmlformats.org/officeDocument/2006/relationships" xmlns:m="http://schemas.openxmlformats.org/officeDocument/2006/math" xmlns:v="urn:schemas-microsoft-com:vml" xmlns:wp14="http://schemas.microsoft.com/office/word/2010/wordprocessingDrawing" xmlns:wp="http://schemas.openxmlformats.org/drawingml/2006/wordprocessingDrawing" xmlns:w10="urn:schemas-microsoft-com:office:word" xmlns:w="http://schemas.openxmlformats.org/wordprocessingml/2006/main" xmlns:w14="http://schemas.microsoft.com/office/word/2010/wordml" xmlns:w15="http://schemas.microsoft.com/office/word/2012/wordml" xmlns:w16cid="http://schemas.microsoft.com/office/word/2016/wordml/cid" xmlns:w16se="http://schemas.microsoft.com/office/word/2015/wordml/symex" xmlns:wpg="http://schemas.microsoft.com/office/word/2010/wordprocessingGroup" xmlns:wpi="http://schemas.microsoft.com/office/word/2010/wordprocessingInk" xmlns:wne="http://schemas.microsoft.com/office/word/2006/wordml" xmlns:wps="http://schemas.microsoft.com/office/word/2010/wordprocessingShape" mc:Ignorable="w14 w15 w16se w16cid wp14">
+<w:numbering xmlns:wpc="http://schemas.microsoft.com/office/word/2010/wordprocessingCanvas" xmlns:cx="http://schemas.microsoft.com/office/drawing/2014/chartex" xmlns:cx1="http://schemas.microsoft.com/office/drawing/2015/9/8/chartex" xmlns:mc="http://schemas.openxmlformats.org/markup-compatibility/2006" xmlns:o="urn:schemas-microsoft-com:office:office" xmlns:r="http://schemas.openxmlformats.org/officeDocument/2006/relationships" xmlns:m="http://schemas.openxmlformats.org/officeDocument/2006/math" xmlns:v="urn:schemas-microsoft-com:vml" xmlns:wp14="http://schemas.microsoft.com/office/word/2010/wordprocessingDrawing" xmlns:wp="http://schemas.openxmlformats.org/drawingml/2006/wordprocessingDrawing" xmlns:w10="urn:schemas-microsoft-com:office:word" xmlns:w="http://schemas.openxmlformats.org/wordprocessingml/2006/main" xmlns:w14="http://schemas.microsoft.com/office/word/2010/wordml" xmlns:w15="http://schemas.microsoft.com/office/word/2012/wordml" xmlns:w16se="http://schemas.microsoft.com/office/word/2015/wordml/symex" xmlns:wpg="http://schemas.microsoft.com/office/word/2010/wordprocessingGroup" xmlns:wpi="http://schemas.microsoft.com/office/word/2010/wordprocessingInk" xmlns:wne="http://schemas.microsoft.com/office/word/2006/wordml" xmlns:wps="http://schemas.microsoft.com/office/word/2010/wordprocessingShape" mc:Ignorable="w14 w15 w16se wp14">
   <w:abstractNum w:abstractNumId="0" w15:restartNumberingAfterBreak="0">
+    <w:nsid w:val="1AC36385"/>
+    <w:multiLevelType w:val="hybridMultilevel"/>
+    <w:tmpl w:val="82243AFC"/>
+    <w:lvl w:ilvl="0" w:tplc="E3386B5E">
+      <w:start w:val="1"/>
+      <w:numFmt w:val="decimal"/>
+      <w:lvlText w:val="%1)"/>
+      <w:lvlJc w:val="left"/>
+      <w:pPr>
+        <w:ind w:left="1080" w:hanging="360"/>
+      </w:pPr>
+      <w:rPr>
+        <w:rFonts w:hint="default"/>
+      </w:rPr>
+    </w:lvl>
+    <w:lvl w:ilvl="1" w:tplc="04090019" w:tentative="1">
+      <w:start w:val="1"/>
+      <w:numFmt w:val="lowerLetter"/>
+      <w:lvlText w:val="%2."/>
+      <w:lvlJc w:val="left"/>
+      <w:pPr>
+        <w:ind w:left="1800" w:hanging="360"/>
+      </w:pPr>
+    </w:lvl>
+    <w:lvl w:ilvl="2" w:tplc="0409001B" w:tentative="1">
+      <w:start w:val="1"/>
+      <w:numFmt w:val="lowerRoman"/>
+      <w:lvlText w:val="%3."/>
+      <w:lvlJc w:val="right"/>
+      <w:pPr>
+        <w:ind w:left="2520" w:hanging="180"/>
+      </w:pPr>
+    </w:lvl>
+    <w:lvl w:ilvl="3" w:tplc="0409000F" w:tentative="1">
+      <w:start w:val="1"/>
+      <w:numFmt w:val="decimal"/>
+      <w:lvlText w:val="%4."/>
+      <w:lvlJc w:val="left"/>
+      <w:pPr>
+        <w:ind w:left="3240" w:hanging="360"/>
+      </w:pPr>
+    </w:lvl>
+    <w:lvl w:ilvl="4" w:tplc="04090019" w:tentative="1">
+      <w:start w:val="1"/>
+      <w:numFmt w:val="lowerLetter"/>
+      <w:lvlText w:val="%5."/>
+      <w:lvlJc w:val="left"/>
+      <w:pPr>
+        <w:ind w:left="3960" w:hanging="360"/>
+      </w:pPr>
+    </w:lvl>
+    <w:lvl w:ilvl="5" w:tplc="0409001B" w:tentative="1">
+      <w:start w:val="1"/>
+      <w:numFmt w:val="lowerRoman"/>
+      <w:lvlText w:val="%6."/>
+      <w:lvlJc w:val="right"/>
+      <w:pPr>
+        <w:ind w:left="4680" w:hanging="180"/>
+      </w:pPr>
+    </w:lvl>
+    <w:lvl w:ilvl="6" w:tplc="0409000F" w:tentative="1">
+      <w:start w:val="1"/>
+      <w:numFmt w:val="decimal"/>
+      <w:lvlText w:val="%7."/>
+      <w:lvlJc w:val="left"/>
+      <w:pPr>
+        <w:ind w:left="5400" w:hanging="360"/>
+      </w:pPr>
+    </w:lvl>
+    <w:lvl w:ilvl="7" w:tplc="04090019" w:tentative="1">
+      <w:start w:val="1"/>
+      <w:numFmt w:val="lowerLetter"/>
+      <w:lvlText w:val="%8."/>
+      <w:lvlJc w:val="left"/>
+      <w:pPr>
+        <w:ind w:left="6120" w:hanging="360"/>
+      </w:pPr>
+    </w:lvl>
+    <w:lvl w:ilvl="8" w:tplc="0409001B" w:tentative="1">
+      <w:start w:val="1"/>
+      <w:numFmt w:val="lowerRoman"/>
+      <w:lvlText w:val="%9."/>
+      <w:lvlJc w:val="right"/>
+      <w:pPr>
+        <w:ind w:left="6840" w:hanging="180"/>
+      </w:pPr>
+    </w:lvl>
+  </w:abstractNum>
+  <w:abstractNum w:abstractNumId="1" w15:restartNumberingAfterBreak="0">
     <w:nsid w:val="31D214DB"/>
     <w:multiLevelType w:val="hybridMultilevel"/>
     <w:tmpl w:val="1EF01FD6"/>
@@ -930,7 +1714,185 @@
       </w:rPr>
     </w:lvl>
   </w:abstractNum>
-  <w:abstractNum w:abstractNumId="1" w15:restartNumberingAfterBreak="0">
+  <w:abstractNum w:abstractNumId="2" w15:restartNumberingAfterBreak="0">
+    <w:nsid w:val="3A60409C"/>
+    <w:multiLevelType w:val="hybridMultilevel"/>
+    <w:tmpl w:val="E69C8728"/>
+    <w:lvl w:ilvl="0" w:tplc="459E33A0">
+      <w:start w:val="1"/>
+      <w:numFmt w:val="decimal"/>
+      <w:lvlText w:val="%1)"/>
+      <w:lvlJc w:val="left"/>
+      <w:pPr>
+        <w:ind w:left="720" w:hanging="360"/>
+      </w:pPr>
+      <w:rPr>
+        <w:rFonts w:hint="default"/>
+      </w:rPr>
+    </w:lvl>
+    <w:lvl w:ilvl="1" w:tplc="04090019" w:tentative="1">
+      <w:start w:val="1"/>
+      <w:numFmt w:val="lowerLetter"/>
+      <w:lvlText w:val="%2."/>
+      <w:lvlJc w:val="left"/>
+      <w:pPr>
+        <w:ind w:left="1440" w:hanging="360"/>
+      </w:pPr>
+    </w:lvl>
+    <w:lvl w:ilvl="2" w:tplc="0409001B" w:tentative="1">
+      <w:start w:val="1"/>
+      <w:numFmt w:val="lowerRoman"/>
+      <w:lvlText w:val="%3."/>
+      <w:lvlJc w:val="right"/>
+      <w:pPr>
+        <w:ind w:left="2160" w:hanging="180"/>
+      </w:pPr>
+    </w:lvl>
+    <w:lvl w:ilvl="3" w:tplc="0409000F" w:tentative="1">
+      <w:start w:val="1"/>
+      <w:numFmt w:val="decimal"/>
+      <w:lvlText w:val="%4."/>
+      <w:lvlJc w:val="left"/>
+      <w:pPr>
+        <w:ind w:left="2880" w:hanging="360"/>
+      </w:pPr>
+    </w:lvl>
+    <w:lvl w:ilvl="4" w:tplc="04090019" w:tentative="1">
+      <w:start w:val="1"/>
+      <w:numFmt w:val="lowerLetter"/>
+      <w:lvlText w:val="%5."/>
+      <w:lvlJc w:val="left"/>
+      <w:pPr>
+        <w:ind w:left="3600" w:hanging="360"/>
+      </w:pPr>
+    </w:lvl>
+    <w:lvl w:ilvl="5" w:tplc="0409001B" w:tentative="1">
+      <w:start w:val="1"/>
+      <w:numFmt w:val="lowerRoman"/>
+      <w:lvlText w:val="%6."/>
+      <w:lvlJc w:val="right"/>
+      <w:pPr>
+        <w:ind w:left="4320" w:hanging="180"/>
+      </w:pPr>
+    </w:lvl>
+    <w:lvl w:ilvl="6" w:tplc="0409000F" w:tentative="1">
+      <w:start w:val="1"/>
+      <w:numFmt w:val="decimal"/>
+      <w:lvlText w:val="%7."/>
+      <w:lvlJc w:val="left"/>
+      <w:pPr>
+        <w:ind w:left="5040" w:hanging="360"/>
+      </w:pPr>
+    </w:lvl>
+    <w:lvl w:ilvl="7" w:tplc="04090019" w:tentative="1">
+      <w:start w:val="1"/>
+      <w:numFmt w:val="lowerLetter"/>
+      <w:lvlText w:val="%8."/>
+      <w:lvlJc w:val="left"/>
+      <w:pPr>
+        <w:ind w:left="5760" w:hanging="360"/>
+      </w:pPr>
+    </w:lvl>
+    <w:lvl w:ilvl="8" w:tplc="0409001B" w:tentative="1">
+      <w:start w:val="1"/>
+      <w:numFmt w:val="lowerRoman"/>
+      <w:lvlText w:val="%9."/>
+      <w:lvlJc w:val="right"/>
+      <w:pPr>
+        <w:ind w:left="6480" w:hanging="180"/>
+      </w:pPr>
+    </w:lvl>
+  </w:abstractNum>
+  <w:abstractNum w:abstractNumId="3" w15:restartNumberingAfterBreak="0">
+    <w:nsid w:val="3F61349E"/>
+    <w:multiLevelType w:val="hybridMultilevel"/>
+    <w:tmpl w:val="26C6FCD4"/>
+    <w:lvl w:ilvl="0" w:tplc="459E33A0">
+      <w:start w:val="1"/>
+      <w:numFmt w:val="decimal"/>
+      <w:lvlText w:val="%1)"/>
+      <w:lvlJc w:val="left"/>
+      <w:pPr>
+        <w:ind w:left="720" w:hanging="360"/>
+      </w:pPr>
+      <w:rPr>
+        <w:rFonts w:hint="default"/>
+      </w:rPr>
+    </w:lvl>
+    <w:lvl w:ilvl="1" w:tplc="04090019" w:tentative="1">
+      <w:start w:val="1"/>
+      <w:numFmt w:val="lowerLetter"/>
+      <w:lvlText w:val="%2."/>
+      <w:lvlJc w:val="left"/>
+      <w:pPr>
+        <w:ind w:left="1440" w:hanging="360"/>
+      </w:pPr>
+    </w:lvl>
+    <w:lvl w:ilvl="2" w:tplc="0409001B" w:tentative="1">
+      <w:start w:val="1"/>
+      <w:numFmt w:val="lowerRoman"/>
+      <w:lvlText w:val="%3."/>
+      <w:lvlJc w:val="right"/>
+      <w:pPr>
+        <w:ind w:left="2160" w:hanging="180"/>
+      </w:pPr>
+    </w:lvl>
+    <w:lvl w:ilvl="3" w:tplc="0409000F" w:tentative="1">
+      <w:start w:val="1"/>
+      <w:numFmt w:val="decimal"/>
+      <w:lvlText w:val="%4."/>
+      <w:lvlJc w:val="left"/>
+      <w:pPr>
+        <w:ind w:left="2880" w:hanging="360"/>
+      </w:pPr>
+    </w:lvl>
+    <w:lvl w:ilvl="4" w:tplc="04090019" w:tentative="1">
+      <w:start w:val="1"/>
+      <w:numFmt w:val="lowerLetter"/>
+      <w:lvlText w:val="%5."/>
+      <w:lvlJc w:val="left"/>
+      <w:pPr>
+        <w:ind w:left="3600" w:hanging="360"/>
+      </w:pPr>
+    </w:lvl>
+    <w:lvl w:ilvl="5" w:tplc="0409001B" w:tentative="1">
+      <w:start w:val="1"/>
+      <w:numFmt w:val="lowerRoman"/>
+      <w:lvlText w:val="%6."/>
+      <w:lvlJc w:val="right"/>
+      <w:pPr>
+        <w:ind w:left="4320" w:hanging="180"/>
+      </w:pPr>
+    </w:lvl>
+    <w:lvl w:ilvl="6" w:tplc="0409000F" w:tentative="1">
+      <w:start w:val="1"/>
+      <w:numFmt w:val="decimal"/>
+      <w:lvlText w:val="%7."/>
+      <w:lvlJc w:val="left"/>
+      <w:pPr>
+        <w:ind w:left="5040" w:hanging="360"/>
+      </w:pPr>
+    </w:lvl>
+    <w:lvl w:ilvl="7" w:tplc="04090019" w:tentative="1">
+      <w:start w:val="1"/>
+      <w:numFmt w:val="lowerLetter"/>
+      <w:lvlText w:val="%8."/>
+      <w:lvlJc w:val="left"/>
+      <w:pPr>
+        <w:ind w:left="5760" w:hanging="360"/>
+      </w:pPr>
+    </w:lvl>
+    <w:lvl w:ilvl="8" w:tplc="0409001B" w:tentative="1">
+      <w:start w:val="1"/>
+      <w:numFmt w:val="lowerRoman"/>
+      <w:lvlText w:val="%9."/>
+      <w:lvlJc w:val="right"/>
+      <w:pPr>
+        <w:ind w:left="6480" w:hanging="180"/>
+      </w:pPr>
+    </w:lvl>
+  </w:abstractNum>
+  <w:abstractNum w:abstractNumId="4" w15:restartNumberingAfterBreak="0">
     <w:nsid w:val="6B3B034D"/>
     <w:multiLevelType w:val="hybridMultilevel"/>
     <w:tmpl w:val="58C614C8"/>
@@ -1042,17 +2004,210 @@
       </w:rPr>
     </w:lvl>
   </w:abstractNum>
+  <w:abstractNum w:abstractNumId="5" w15:restartNumberingAfterBreak="0">
+    <w:nsid w:val="74F36A02"/>
+    <w:multiLevelType w:val="hybridMultilevel"/>
+    <w:tmpl w:val="E94CB7C6"/>
+    <w:lvl w:ilvl="0" w:tplc="459E33A0">
+      <w:start w:val="1"/>
+      <w:numFmt w:val="decimal"/>
+      <w:lvlText w:val="%1)"/>
+      <w:lvlJc w:val="left"/>
+      <w:pPr>
+        <w:ind w:left="720" w:hanging="360"/>
+      </w:pPr>
+      <w:rPr>
+        <w:rFonts w:hint="default"/>
+      </w:rPr>
+    </w:lvl>
+    <w:lvl w:ilvl="1" w:tplc="04090019" w:tentative="1">
+      <w:start w:val="1"/>
+      <w:numFmt w:val="lowerLetter"/>
+      <w:lvlText w:val="%2."/>
+      <w:lvlJc w:val="left"/>
+      <w:pPr>
+        <w:ind w:left="1440" w:hanging="360"/>
+      </w:pPr>
+    </w:lvl>
+    <w:lvl w:ilvl="2" w:tplc="0409001B" w:tentative="1">
+      <w:start w:val="1"/>
+      <w:numFmt w:val="lowerRoman"/>
+      <w:lvlText w:val="%3."/>
+      <w:lvlJc w:val="right"/>
+      <w:pPr>
+        <w:ind w:left="2160" w:hanging="180"/>
+      </w:pPr>
+    </w:lvl>
+    <w:lvl w:ilvl="3" w:tplc="0409000F" w:tentative="1">
+      <w:start w:val="1"/>
+      <w:numFmt w:val="decimal"/>
+      <w:lvlText w:val="%4."/>
+      <w:lvlJc w:val="left"/>
+      <w:pPr>
+        <w:ind w:left="2880" w:hanging="360"/>
+      </w:pPr>
+    </w:lvl>
+    <w:lvl w:ilvl="4" w:tplc="04090019" w:tentative="1">
+      <w:start w:val="1"/>
+      <w:numFmt w:val="lowerLetter"/>
+      <w:lvlText w:val="%5."/>
+      <w:lvlJc w:val="left"/>
+      <w:pPr>
+        <w:ind w:left="3600" w:hanging="360"/>
+      </w:pPr>
+    </w:lvl>
+    <w:lvl w:ilvl="5" w:tplc="0409001B" w:tentative="1">
+      <w:start w:val="1"/>
+      <w:numFmt w:val="lowerRoman"/>
+      <w:lvlText w:val="%6."/>
+      <w:lvlJc w:val="right"/>
+      <w:pPr>
+        <w:ind w:left="4320" w:hanging="180"/>
+      </w:pPr>
+    </w:lvl>
+    <w:lvl w:ilvl="6" w:tplc="0409000F" w:tentative="1">
+      <w:start w:val="1"/>
+      <w:numFmt w:val="decimal"/>
+      <w:lvlText w:val="%7."/>
+      <w:lvlJc w:val="left"/>
+      <w:pPr>
+        <w:ind w:left="5040" w:hanging="360"/>
+      </w:pPr>
+    </w:lvl>
+    <w:lvl w:ilvl="7" w:tplc="04090019" w:tentative="1">
+      <w:start w:val="1"/>
+      <w:numFmt w:val="lowerLetter"/>
+      <w:lvlText w:val="%8."/>
+      <w:lvlJc w:val="left"/>
+      <w:pPr>
+        <w:ind w:left="5760" w:hanging="360"/>
+      </w:pPr>
+    </w:lvl>
+    <w:lvl w:ilvl="8" w:tplc="0409001B" w:tentative="1">
+      <w:start w:val="1"/>
+      <w:numFmt w:val="lowerRoman"/>
+      <w:lvlText w:val="%9."/>
+      <w:lvlJc w:val="right"/>
+      <w:pPr>
+        <w:ind w:left="6480" w:hanging="180"/>
+      </w:pPr>
+    </w:lvl>
+  </w:abstractNum>
+  <w:abstractNum w:abstractNumId="6" w15:restartNumberingAfterBreak="0">
+    <w:nsid w:val="7BC8049F"/>
+    <w:multiLevelType w:val="hybridMultilevel"/>
+    <w:tmpl w:val="D8782BF2"/>
+    <w:lvl w:ilvl="0" w:tplc="459E33A0">
+      <w:start w:val="1"/>
+      <w:numFmt w:val="decimal"/>
+      <w:lvlText w:val="%1)"/>
+      <w:lvlJc w:val="left"/>
+      <w:pPr>
+        <w:ind w:left="720" w:hanging="360"/>
+      </w:pPr>
+      <w:rPr>
+        <w:rFonts w:hint="default"/>
+      </w:rPr>
+    </w:lvl>
+    <w:lvl w:ilvl="1" w:tplc="04090019" w:tentative="1">
+      <w:start w:val="1"/>
+      <w:numFmt w:val="lowerLetter"/>
+      <w:lvlText w:val="%2."/>
+      <w:lvlJc w:val="left"/>
+      <w:pPr>
+        <w:ind w:left="1440" w:hanging="360"/>
+      </w:pPr>
+    </w:lvl>
+    <w:lvl w:ilvl="2" w:tplc="0409001B" w:tentative="1">
+      <w:start w:val="1"/>
+      <w:numFmt w:val="lowerRoman"/>
+      <w:lvlText w:val="%3."/>
+      <w:lvlJc w:val="right"/>
+      <w:pPr>
+        <w:ind w:left="2160" w:hanging="180"/>
+      </w:pPr>
+    </w:lvl>
+    <w:lvl w:ilvl="3" w:tplc="0409000F" w:tentative="1">
+      <w:start w:val="1"/>
+      <w:numFmt w:val="decimal"/>
+      <w:lvlText w:val="%4."/>
+      <w:lvlJc w:val="left"/>
+      <w:pPr>
+        <w:ind w:left="2880" w:hanging="360"/>
+      </w:pPr>
+    </w:lvl>
+    <w:lvl w:ilvl="4" w:tplc="04090019" w:tentative="1">
+      <w:start w:val="1"/>
+      <w:numFmt w:val="lowerLetter"/>
+      <w:lvlText w:val="%5."/>
+      <w:lvlJc w:val="left"/>
+      <w:pPr>
+        <w:ind w:left="3600" w:hanging="360"/>
+      </w:pPr>
+    </w:lvl>
+    <w:lvl w:ilvl="5" w:tplc="0409001B" w:tentative="1">
+      <w:start w:val="1"/>
+      <w:numFmt w:val="lowerRoman"/>
+      <w:lvlText w:val="%6."/>
+      <w:lvlJc w:val="right"/>
+      <w:pPr>
+        <w:ind w:left="4320" w:hanging="180"/>
+      </w:pPr>
+    </w:lvl>
+    <w:lvl w:ilvl="6" w:tplc="0409000F" w:tentative="1">
+      <w:start w:val="1"/>
+      <w:numFmt w:val="decimal"/>
+      <w:lvlText w:val="%7."/>
+      <w:lvlJc w:val="left"/>
+      <w:pPr>
+        <w:ind w:left="5040" w:hanging="360"/>
+      </w:pPr>
+    </w:lvl>
+    <w:lvl w:ilvl="7" w:tplc="04090019" w:tentative="1">
+      <w:start w:val="1"/>
+      <w:numFmt w:val="lowerLetter"/>
+      <w:lvlText w:val="%8."/>
+      <w:lvlJc w:val="left"/>
+      <w:pPr>
+        <w:ind w:left="5760" w:hanging="360"/>
+      </w:pPr>
+    </w:lvl>
+    <w:lvl w:ilvl="8" w:tplc="0409001B" w:tentative="1">
+      <w:start w:val="1"/>
+      <w:numFmt w:val="lowerRoman"/>
+      <w:lvlText w:val="%9."/>
+      <w:lvlJc w:val="right"/>
+      <w:pPr>
+        <w:ind w:left="6480" w:hanging="180"/>
+      </w:pPr>
+    </w:lvl>
+  </w:abstractNum>
   <w:num w:numId="1">
+    <w:abstractNumId w:val="1"/>
+  </w:num>
+  <w:num w:numId="2">
+    <w:abstractNumId w:val="4"/>
+  </w:num>
+  <w:num w:numId="3">
+    <w:abstractNumId w:val="6"/>
+  </w:num>
+  <w:num w:numId="4">
     <w:abstractNumId w:val="0"/>
   </w:num>
-  <w:num w:numId="2">
-    <w:abstractNumId w:val="1"/>
+  <w:num w:numId="5">
+    <w:abstractNumId w:val="5"/>
+  </w:num>
+  <w:num w:numId="6">
+    <w:abstractNumId w:val="2"/>
+  </w:num>
+  <w:num w:numId="7">
+    <w:abstractNumId w:val="3"/>
   </w:num>
 </w:numbering>
 </file>
 
 <file path=word/styles.xml><?xml version="1.0" encoding="utf-8"?>
-<w:styles xmlns:mc="http://schemas.openxmlformats.org/markup-compatibility/2006" xmlns:r="http://schemas.openxmlformats.org/officeDocument/2006/relationships" xmlns:w="http://schemas.openxmlformats.org/wordprocessingml/2006/main" xmlns:w14="http://schemas.microsoft.com/office/word/2010/wordml" xmlns:w15="http://schemas.microsoft.com/office/word/2012/wordml" xmlns:w16cid="http://schemas.microsoft.com/office/word/2016/wordml/cid" xmlns:w16se="http://schemas.microsoft.com/office/word/2015/wordml/symex" mc:Ignorable="w14 w15 w16se w16cid">
+<w:styles xmlns:mc="http://schemas.openxmlformats.org/markup-compatibility/2006" xmlns:r="http://schemas.openxmlformats.org/officeDocument/2006/relationships" xmlns:w="http://schemas.openxmlformats.org/wordprocessingml/2006/main" xmlns:w14="http://schemas.microsoft.com/office/word/2010/wordml" xmlns:w15="http://schemas.microsoft.com/office/word/2012/wordml" xmlns:w16se="http://schemas.microsoft.com/office/word/2015/wordml/symex" mc:Ignorable="w14 w15 w16se">
   <w:docDefaults>
     <w:rPrDefault>
       <w:rPr>
@@ -1068,7 +2223,7 @@
       </w:pPr>
     </w:pPrDefault>
   </w:docDefaults>
-  <w:latentStyles w:defLockedState="0" w:defUIPriority="99" w:defSemiHidden="0" w:defUnhideWhenUsed="0" w:defQFormat="0" w:count="376">
+  <w:latentStyles w:defLockedState="0" w:defUIPriority="99" w:defSemiHidden="0" w:defUnhideWhenUsed="0" w:defQFormat="0" w:count="371">
     <w:lsdException w:name="Normal" w:uiPriority="0" w:qFormat="1"/>
     <w:lsdException w:name="heading 1" w:uiPriority="9" w:qFormat="1"/>
     <w:lsdException w:name="heading 2" w:semiHidden="1" w:uiPriority="9" w:unhideWhenUsed="1" w:qFormat="1"/>
@@ -1440,11 +2595,6 @@
     <w:lsdException w:name="List Table 5 Dark Accent 6" w:uiPriority="50"/>
     <w:lsdException w:name="List Table 6 Colorful Accent 6" w:uiPriority="51"/>
     <w:lsdException w:name="List Table 7 Colorful Accent 6" w:uiPriority="52"/>
-    <w:lsdException w:name="Mention" w:semiHidden="1" w:unhideWhenUsed="1"/>
-    <w:lsdException w:name="Smart Hyperlink" w:semiHidden="1" w:unhideWhenUsed="1"/>
-    <w:lsdException w:name="Hashtag" w:semiHidden="1" w:unhideWhenUsed="1"/>
-    <w:lsdException w:name="Unresolved Mention" w:semiHidden="1" w:unhideWhenUsed="1"/>
-    <w:lsdException w:name="Smart Link" w:semiHidden="1" w:unhideWhenUsed="1"/>
   </w:latentStyles>
   <w:style w:type="paragraph" w:default="1" w:styleId="Normal">
     <w:name w:val="Normal"/>
@@ -1715,6 +2865,7 @@
     </c:legend>
     <c:plotVisOnly val="1"/>
     <c:dispBlanksAs val="gap"/>
+    <c:showDLblsOverMax val="0"/>
     <c:extLst>
       <c:ext xmlns:c16r3="http://schemas.microsoft.com/office/drawing/2017/03/chart" uri="{56B9EC1D-385E-4148-901F-78D8002777C0}">
         <c16r3:dataDisplayOptions16>
@@ -1722,7 +2873,6 @@
         </c16r3:dataDisplayOptions16>
       </c:ext>
     </c:extLst>
-    <c:showDLblsOverMax val="0"/>
   </c:chart>
   <c:spPr>
     <a:solidFill>
@@ -2580,7 +3730,7 @@
 </file>
 
 <file path=customXml/itemProps1.xml><?xml version="1.0" encoding="utf-8"?>
-<ds:datastoreItem xmlns:ds="http://schemas.openxmlformats.org/officeDocument/2006/customXml" ds:itemID="{CB95C0BE-984A-475B-8047-3270634235B8}">
+<ds:datastoreItem xmlns:ds="http://schemas.openxmlformats.org/officeDocument/2006/customXml" ds:itemID="{BC2A6310-F9C6-4D5A-A6A9-E3612D376339}">
   <ds:schemaRefs>
     <ds:schemaRef ds:uri="http://schemas.openxmlformats.org/officeDocument/2006/bibliography"/>
   </ds:schemaRefs>

</xml_diff>